<commit_message>
2024-02-05 up to date
</commit_message>
<xml_diff>
--- a/Courses/Co-Op/CoverLetterWord/DanielLam_CoverLetterGenetec_Eng - Copy.docx
+++ b/Courses/Co-Op/CoverLetterWord/DanielLam_CoverLetterGenetec_Eng - Copy.docx
@@ -1,6 +1,6 @@
 
 <file path=word/document.xml><?xml version="1.0" encoding="utf-8"?>
-<w:document xmlns:wpc="http://schemas.microsoft.com/office/word/2010/wordprocessingCanvas" xmlns:cx="http://schemas.microsoft.com/office/drawing/2014/chartex" xmlns:cx1="http://schemas.microsoft.com/office/drawing/2015/9/8/chartex" xmlns:cx2="http://schemas.microsoft.com/office/drawing/2015/10/21/chartex" xmlns:cx3="http://schemas.microsoft.com/office/drawing/2016/5/9/chartex" xmlns:cx4="http://schemas.microsoft.com/office/drawing/2016/5/10/chartex" xmlns:cx5="http://schemas.microsoft.com/office/drawing/2016/5/11/chartex" xmlns:cx6="http://schemas.microsoft.com/office/drawing/2016/5/12/chartex" xmlns:cx7="http://schemas.microsoft.com/office/drawing/2016/5/13/chartex" xmlns:cx8="http://schemas.microsoft.com/office/drawing/2016/5/14/chartex" xmlns:mc="http://schemas.openxmlformats.org/markup-compatibility/2006" xmlns:aink="http://schemas.microsoft.com/office/drawing/2016/ink" xmlns:am3d="http://schemas.microsoft.com/office/drawing/2017/model3d" xmlns:o="urn:schemas-microsoft-com:office:office" xmlns:oel="http://schemas.microsoft.com/office/2019/extlst" xmlns:r="http://schemas.openxmlformats.org/officeDocument/2006/relationships" xmlns:m="http://schemas.openxmlformats.org/officeDocument/2006/math" xmlns:v="urn:schemas-microsoft-com:vml" xmlns:wp14="http://schemas.microsoft.com/office/word/2010/wordprocessingDrawing" xmlns:wp="http://schemas.openxmlformats.org/drawingml/2006/wordprocessingDrawing" xmlns:w10="urn:schemas-microsoft-com:office:word" xmlns:w="http://schemas.openxmlformats.org/wordprocessingml/2006/main" xmlns:w14="http://schemas.microsoft.com/office/word/2010/wordml" xmlns:w15="http://schemas.microsoft.com/office/word/2012/wordml" xmlns:w16cex="http://schemas.microsoft.com/office/word/2018/wordml/cex" xmlns:w16cid="http://schemas.microsoft.com/office/word/2016/wordml/cid" xmlns:w16="http://schemas.microsoft.com/office/word/2018/wordml" xmlns:w16du="http://schemas.microsoft.com/office/word/2023/wordml/word16du" xmlns:w16sdtdh="http://schemas.microsoft.com/office/word/2020/wordml/sdtdatahash" xmlns:w16se="http://schemas.microsoft.com/office/word/2015/wordml/symex" xmlns:wpg="http://schemas.microsoft.com/office/word/2010/wordprocessingGroup" xmlns:wpi="http://schemas.microsoft.com/office/word/2010/wordprocessingInk" xmlns:wne="http://schemas.microsoft.com/office/word/2006/wordml" xmlns:wps="http://schemas.microsoft.com/office/word/2010/wordprocessingShape" mc:Ignorable="w14 w15 w16se w16cid w16 w16cex w16sdtdh wp14">
+<w:document xmlns:wpc="http://schemas.microsoft.com/office/word/2010/wordprocessingCanvas" xmlns:cx="http://schemas.microsoft.com/office/drawing/2014/chartex" xmlns:cx1="http://schemas.microsoft.com/office/drawing/2015/9/8/chartex" xmlns:cx2="http://schemas.microsoft.com/office/drawing/2015/10/21/chartex" xmlns:cx3="http://schemas.microsoft.com/office/drawing/2016/5/9/chartex" xmlns:cx4="http://schemas.microsoft.com/office/drawing/2016/5/10/chartex" xmlns:cx5="http://schemas.microsoft.com/office/drawing/2016/5/11/chartex" xmlns:cx6="http://schemas.microsoft.com/office/drawing/2016/5/12/chartex" xmlns:cx7="http://schemas.microsoft.com/office/drawing/2016/5/13/chartex" xmlns:cx8="http://schemas.microsoft.com/office/drawing/2016/5/14/chartex" xmlns:mc="http://schemas.openxmlformats.org/markup-compatibility/2006" xmlns:aink="http://schemas.microsoft.com/office/drawing/2016/ink" xmlns:am3d="http://schemas.microsoft.com/office/drawing/2017/model3d" xmlns:o="urn:schemas-microsoft-com:office:office" xmlns:oel="http://schemas.microsoft.com/office/2019/extlst" xmlns:r="http://schemas.openxmlformats.org/officeDocument/2006/relationships" xmlns:m="http://schemas.openxmlformats.org/officeDocument/2006/math" xmlns:v="urn:schemas-microsoft-com:vml" xmlns:wp14="http://schemas.microsoft.com/office/word/2010/wordprocessingDrawing" xmlns:wp="http://schemas.openxmlformats.org/drawingml/2006/wordprocessingDrawing" xmlns:w10="urn:schemas-microsoft-com:office:word" xmlns:w="http://schemas.openxmlformats.org/wordprocessingml/2006/main" xmlns:w14="http://schemas.microsoft.com/office/word/2010/wordml" xmlns:w15="http://schemas.microsoft.com/office/word/2012/wordml" xmlns:w16cex="http://schemas.microsoft.com/office/word/2018/wordml/cex" xmlns:w16cid="http://schemas.microsoft.com/office/word/2016/wordml/cid" xmlns:w16="http://schemas.microsoft.com/office/word/2018/wordml" xmlns:w16sdtdh="http://schemas.microsoft.com/office/word/2020/wordml/sdtdatahash" xmlns:w16se="http://schemas.microsoft.com/office/word/2015/wordml/symex" xmlns:wpg="http://schemas.microsoft.com/office/word/2010/wordprocessingGroup" xmlns:wpi="http://schemas.microsoft.com/office/word/2010/wordprocessingInk" xmlns:wne="http://schemas.microsoft.com/office/word/2006/wordml" xmlns:wps="http://schemas.microsoft.com/office/word/2010/wordprocessingShape" mc:Ignorable="w14 w15 w16se w16cid w16 w16cex w16sdtdh wp14">
   <w:body>
     <w:p>
       <w:pPr>
@@ -104,20 +104,17 @@
         <w:widowControl/>
         <w:rPr>
           <w:rFonts w:asciiTheme="majorHAnsi" w:hAnsiTheme="majorHAnsi" w:cs="Arial"/>
-          <w:b/>
-          <w:bCs/>
-          <w:sz w:val="22"/>
-          <w:szCs w:val="22"/>
-          <w:lang w:val="en-US"/>
-        </w:rPr>
-      </w:pPr>
-      <w:r>
-        <w:rPr>
-          <w:rFonts w:asciiTheme="majorHAnsi" w:hAnsiTheme="majorHAnsi" w:cs="Arial"/>
-          <w:sz w:val="22"/>
-          <w:szCs w:val="22"/>
-        </w:rPr>
-        <w:t>Sunday</w:t>
+          <w:sz w:val="22"/>
+          <w:szCs w:val="22"/>
+        </w:rPr>
+      </w:pPr>
+      <w:r>
+        <w:rPr>
+          <w:rFonts w:asciiTheme="majorHAnsi" w:hAnsiTheme="majorHAnsi" w:cs="Arial"/>
+          <w:sz w:val="22"/>
+          <w:szCs w:val="22"/>
+        </w:rPr>
+        <w:t>Tuesday</w:t>
       </w:r>
       <w:r>
         <w:rPr>
@@ -133,7 +130,7 @@
           <w:sz w:val="22"/>
           <w:szCs w:val="22"/>
         </w:rPr>
-        <w:t>May</w:t>
+        <w:t>January</w:t>
       </w:r>
       <w:r>
         <w:rPr>
@@ -149,7 +146,7 @@
           <w:sz w:val="22"/>
           <w:szCs w:val="22"/>
         </w:rPr>
-        <w:t>7</w:t>
+        <w:t>23</w:t>
       </w:r>
       <w:r>
         <w:rPr>
@@ -158,15 +155,23 @@
           <w:szCs w:val="22"/>
           <w:vertAlign w:val="superscript"/>
         </w:rPr>
-        <w:t>th</w:t>
-      </w:r>
-      <w:r>
-        <w:rPr>
-          <w:rFonts w:asciiTheme="majorHAnsi" w:hAnsiTheme="majorHAnsi" w:cs="Arial"/>
-          <w:sz w:val="22"/>
-          <w:szCs w:val="22"/>
-        </w:rPr>
-        <w:t>, 2022</w:t>
+        <w:t>rd</w:t>
+      </w:r>
+      <w:r>
+        <w:rPr>
+          <w:rFonts w:asciiTheme="majorHAnsi" w:hAnsiTheme="majorHAnsi" w:cs="Arial"/>
+          <w:sz w:val="22"/>
+          <w:szCs w:val="22"/>
+        </w:rPr>
+        <w:t>, 202</w:t>
+      </w:r>
+      <w:r>
+        <w:rPr>
+          <w:rFonts w:asciiTheme="majorHAnsi" w:hAnsiTheme="majorHAnsi" w:cs="Arial"/>
+          <w:sz w:val="22"/>
+          <w:szCs w:val="22"/>
+        </w:rPr>
+        <w:t>3</w:t>
       </w:r>
     </w:p>
     <w:p>
@@ -190,7 +195,6 @@
         <w:autoSpaceDE w:val="0"/>
         <w:autoSpaceDN w:val="0"/>
         <w:adjustRightInd w:val="0"/>
-        <w:spacing w:line="200" w:lineRule="exact"/>
         <w:jc w:val="both"/>
         <w:rPr>
           <w:rFonts w:asciiTheme="majorHAnsi" w:hAnsiTheme="majorHAnsi" w:cs="Arial"/>
@@ -198,6 +202,30 @@
           <w:szCs w:val="22"/>
         </w:rPr>
       </w:pPr>
+      <w:r>
+        <w:rPr>
+          <w:rFonts w:asciiTheme="majorHAnsi" w:hAnsiTheme="majorHAnsi" w:cs="Arial"/>
+          <w:sz w:val="22"/>
+          <w:szCs w:val="22"/>
+        </w:rPr>
+        <w:t>Romi</w:t>
+      </w:r>
+      <w:r>
+        <w:rPr>
+          <w:rFonts w:asciiTheme="majorHAnsi" w:hAnsiTheme="majorHAnsi" w:cs="Arial"/>
+          <w:sz w:val="22"/>
+          <w:szCs w:val="22"/>
+        </w:rPr>
+        <w:t xml:space="preserve"> </w:t>
+      </w:r>
+      <w:r>
+        <w:rPr>
+          <w:rFonts w:asciiTheme="majorHAnsi" w:hAnsiTheme="majorHAnsi" w:cs="Arial"/>
+          <w:sz w:val="22"/>
+          <w:szCs w:val="22"/>
+        </w:rPr>
+        <w:t>Pelletier-Bourret</w:t>
+      </w:r>
     </w:p>
     <w:p>
       <w:pPr>
@@ -212,42 +240,14 @@
           <w:szCs w:val="22"/>
         </w:rPr>
       </w:pPr>
-      <w:proofErr w:type="spellStart"/>
-      <w:r>
-        <w:rPr>
-          <w:rFonts w:asciiTheme="majorHAnsi" w:hAnsiTheme="majorHAnsi" w:cs="Arial"/>
-          <w:sz w:val="22"/>
-          <w:szCs w:val="22"/>
-        </w:rPr>
-        <w:t>Romi</w:t>
-      </w:r>
-      <w:proofErr w:type="spellEnd"/>
-      <w:r>
-        <w:rPr>
-          <w:rFonts w:asciiTheme="majorHAnsi" w:hAnsiTheme="majorHAnsi" w:cs="Arial"/>
-          <w:sz w:val="22"/>
-          <w:szCs w:val="22"/>
-        </w:rPr>
-        <w:t xml:space="preserve"> </w:t>
-      </w:r>
-      <w:r>
-        <w:rPr>
-          <w:rFonts w:asciiTheme="majorHAnsi" w:hAnsiTheme="majorHAnsi" w:cs="Arial"/>
-          <w:sz w:val="22"/>
-          <w:szCs w:val="22"/>
-        </w:rPr>
-        <w:t>Pelletier-</w:t>
-      </w:r>
-      <w:proofErr w:type="spellStart"/>
-      <w:r>
-        <w:rPr>
-          <w:rFonts w:asciiTheme="majorHAnsi" w:hAnsiTheme="majorHAnsi" w:cs="Arial"/>
-          <w:sz w:val="22"/>
-          <w:szCs w:val="22"/>
-        </w:rPr>
-        <w:t>Bourret</w:t>
-      </w:r>
-      <w:proofErr w:type="spellEnd"/>
+      <w:r>
+        <w:rPr>
+          <w:rFonts w:asciiTheme="majorHAnsi" w:hAnsiTheme="majorHAnsi" w:cs="Arial"/>
+          <w:sz w:val="22"/>
+          <w:szCs w:val="22"/>
+        </w:rPr>
+        <w:t>Genetec</w:t>
+      </w:r>
     </w:p>
     <w:p>
       <w:pPr>
@@ -268,7 +268,7 @@
           <w:sz w:val="22"/>
           <w:szCs w:val="22"/>
         </w:rPr>
-        <w:t>Genetec</w:t>
+        <w:t>2280 Boul. Alfred Nobel</w:t>
       </w:r>
     </w:p>
     <w:p>
@@ -290,29 +290,23 @@
           <w:sz w:val="22"/>
           <w:szCs w:val="22"/>
         </w:rPr>
-        <w:t>2280 Boul. Alfred Nobel</w:t>
-      </w:r>
-    </w:p>
-    <w:p>
-      <w:pPr>
-        <w:widowControl w:val="0"/>
-        <w:autoSpaceDE w:val="0"/>
-        <w:autoSpaceDN w:val="0"/>
-        <w:adjustRightInd w:val="0"/>
-        <w:jc w:val="both"/>
-        <w:rPr>
-          <w:rFonts w:asciiTheme="majorHAnsi" w:hAnsiTheme="majorHAnsi" w:cs="Arial"/>
-          <w:sz w:val="22"/>
-          <w:szCs w:val="22"/>
-        </w:rPr>
-      </w:pPr>
-      <w:r>
-        <w:rPr>
-          <w:rFonts w:asciiTheme="majorHAnsi" w:hAnsiTheme="majorHAnsi" w:cs="Arial"/>
-          <w:sz w:val="22"/>
-          <w:szCs w:val="22"/>
-        </w:rPr>
-        <w:t>St Laurent</w:t>
+        <w:t>St</w:t>
+      </w:r>
+      <w:r>
+        <w:rPr>
+          <w:rFonts w:asciiTheme="majorHAnsi" w:hAnsiTheme="majorHAnsi" w:cs="Arial"/>
+          <w:sz w:val="22"/>
+          <w:szCs w:val="22"/>
+        </w:rPr>
+        <w:t>.</w:t>
+      </w:r>
+      <w:r>
+        <w:rPr>
+          <w:rFonts w:asciiTheme="majorHAnsi" w:hAnsiTheme="majorHAnsi" w:cs="Arial"/>
+          <w:sz w:val="22"/>
+          <w:szCs w:val="22"/>
+        </w:rPr>
+        <w:t xml:space="preserve"> Laurent</w:t>
       </w:r>
       <w:r>
         <w:rPr>
@@ -393,7 +387,7 @@
           <w:sz w:val="22"/>
           <w:szCs w:val="22"/>
         </w:rPr>
-        <w:t xml:space="preserve">Software Developer </w:t>
+        <w:t xml:space="preserve">Application for </w:t>
       </w:r>
       <w:r>
         <w:rPr>
@@ -402,7 +396,7 @@
           <w:sz w:val="22"/>
           <w:szCs w:val="22"/>
         </w:rPr>
-        <w:t>– Access Control</w:t>
+        <w:t>Software Developer</w:t>
       </w:r>
       <w:r>
         <w:rPr>
@@ -522,18 +516,8 @@
           <w:sz w:val="22"/>
           <w:szCs w:val="22"/>
         </w:rPr>
-        <w:t>Pelletier-</w:t>
-      </w:r>
-      <w:proofErr w:type="spellStart"/>
-      <w:r>
-        <w:rPr>
-          <w:rFonts w:asciiTheme="majorHAnsi" w:hAnsiTheme="majorHAnsi" w:cs="Arial"/>
-          <w:sz w:val="22"/>
-          <w:szCs w:val="22"/>
-        </w:rPr>
-        <w:t>Bourret</w:t>
-      </w:r>
-      <w:proofErr w:type="spellEnd"/>
+        <w:t>Pelletier-Bourret</w:t>
+      </w:r>
       <w:r>
         <w:rPr>
           <w:rFonts w:asciiTheme="majorHAnsi" w:hAnsiTheme="majorHAnsi" w:cs="Arial"/>
@@ -604,15 +588,7 @@
           <w:sz w:val="22"/>
           <w:szCs w:val="22"/>
         </w:rPr>
-        <w:t xml:space="preserve">Software Developer </w:t>
-      </w:r>
-      <w:r>
-        <w:rPr>
-          <w:rFonts w:asciiTheme="majorHAnsi" w:hAnsiTheme="majorHAnsi" w:cs="Arial"/>
-          <w:sz w:val="22"/>
-          <w:szCs w:val="22"/>
-        </w:rPr>
-        <w:t>– Access Control</w:t>
+        <w:t>Software Developer</w:t>
       </w:r>
       <w:r>
         <w:rPr>
@@ -636,7 +612,23 @@
           <w:sz w:val="22"/>
           <w:szCs w:val="22"/>
         </w:rPr>
-        <w:t>. As an ambitious and motivated student majoring in Software Engineering at Concordia University and graduate from the Computer Science Technology program at Dawson College, I believe that my knowledge and my experience with front-end development (HTML, CSS, JavaScript, React), server-side development (Node.js, Express.js) and relational databases (Oracle, MySQL, PostgreSQL) will prove to be an invaluable asset.</w:t>
+        <w:t>. As an ambitious and motivated student majoring in Software Engineering at Concordia University and graduate from the Computer Science Technology program at Dawson College, I believe that my knowledge and my experience with front-end development (HTML, CSS, JavaScript, React), server-side development (Node.js, Express.js) and relational databases (</w:t>
+      </w:r>
+      <w:r>
+        <w:rPr>
+          <w:rFonts w:asciiTheme="majorHAnsi" w:hAnsiTheme="majorHAnsi" w:cs="Arial"/>
+          <w:sz w:val="22"/>
+          <w:szCs w:val="22"/>
+        </w:rPr>
+        <w:t>SQL</w:t>
+      </w:r>
+      <w:r>
+        <w:rPr>
+          <w:rFonts w:asciiTheme="majorHAnsi" w:hAnsiTheme="majorHAnsi" w:cs="Arial"/>
+          <w:sz w:val="22"/>
+          <w:szCs w:val="22"/>
+        </w:rPr>
+        <w:t>, MySQL, PostgreSQL) will prove to be an invaluable asset.</w:t>
       </w:r>
     </w:p>
     <w:p>
@@ -658,6 +650,7 @@
     <w:p>
       <w:pPr>
         <w:widowControl w:val="0"/>
+        <w:overflowPunct w:val="0"/>
         <w:autoSpaceDE w:val="0"/>
         <w:autoSpaceDN w:val="0"/>
         <w:adjustRightInd w:val="0"/>
@@ -665,90 +658,17 @@
         <w:jc w:val="both"/>
         <w:rPr>
           <w:rFonts w:asciiTheme="majorHAnsi" w:hAnsiTheme="majorHAnsi" w:cs="Arial"/>
-          <w:b/>
-          <w:sz w:val="22"/>
-          <w:szCs w:val="22"/>
-        </w:rPr>
-      </w:pPr>
-      <w:r>
-        <w:rPr>
-          <w:rFonts w:asciiTheme="majorHAnsi" w:hAnsiTheme="majorHAnsi" w:cs="Arial"/>
-          <w:sz w:val="22"/>
-          <w:szCs w:val="22"/>
-        </w:rPr>
-        <w:t xml:space="preserve">Upon further research, I notice that your job description is very keen on hiring candidates with experience in Agile </w:t>
-      </w:r>
-      <w:r>
-        <w:rPr>
-          <w:rFonts w:asciiTheme="majorHAnsi" w:hAnsiTheme="majorHAnsi" w:cs="Arial"/>
-          <w:sz w:val="22"/>
-          <w:szCs w:val="22"/>
-        </w:rPr>
-        <w:t xml:space="preserve">and Scrum </w:t>
-      </w:r>
-      <w:r>
-        <w:rPr>
-          <w:rFonts w:asciiTheme="majorHAnsi" w:hAnsiTheme="majorHAnsi" w:cs="Arial"/>
-          <w:sz w:val="22"/>
-          <w:szCs w:val="22"/>
-        </w:rPr>
-        <w:t xml:space="preserve">methodology, which is perfect as I have experience working as scrum master in a previous team of 4-5 developers that employed Agile methodology and discussed project requirements through Kanban and Trello boards. Furthermore, my proficiency with high-level programming languages such as </w:t>
-      </w:r>
-      <w:r>
-        <w:rPr>
-          <w:rFonts w:asciiTheme="majorHAnsi" w:hAnsiTheme="majorHAnsi" w:cs="Arial"/>
-          <w:sz w:val="22"/>
-          <w:szCs w:val="22"/>
-        </w:rPr>
-        <w:t>C#, Java,</w:t>
-      </w:r>
-      <w:r>
-        <w:rPr>
-          <w:rFonts w:asciiTheme="majorHAnsi" w:hAnsiTheme="majorHAnsi" w:cs="Arial"/>
-          <w:sz w:val="22"/>
-          <w:szCs w:val="22"/>
-        </w:rPr>
-        <w:t xml:space="preserve"> Python and JavaScript will allow me to quickly adapt to your tech stack and to any future technologies that </w:t>
-      </w:r>
-      <w:r>
-        <w:rPr>
-          <w:rFonts w:asciiTheme="majorHAnsi" w:hAnsiTheme="majorHAnsi" w:cs="Arial"/>
-          <w:sz w:val="22"/>
-          <w:szCs w:val="22"/>
-        </w:rPr>
-        <w:t>Genetec</w:t>
-      </w:r>
-      <w:r>
-        <w:rPr>
-          <w:rFonts w:asciiTheme="majorHAnsi" w:hAnsiTheme="majorHAnsi" w:cs="Arial"/>
-          <w:sz w:val="22"/>
-          <w:szCs w:val="22"/>
-        </w:rPr>
-        <w:t xml:space="preserve"> employs. Although </w:t>
-      </w:r>
-      <w:r>
-        <w:rPr>
-          <w:rFonts w:asciiTheme="majorHAnsi" w:hAnsiTheme="majorHAnsi" w:cs="Arial"/>
-          <w:sz w:val="22"/>
-          <w:szCs w:val="22"/>
-        </w:rPr>
-        <w:t xml:space="preserve">the </w:t>
-      </w:r>
-      <w:r>
-        <w:rPr>
-          <w:rFonts w:asciiTheme="majorHAnsi" w:hAnsiTheme="majorHAnsi" w:cs="Arial"/>
-          <w:sz w:val="22"/>
-          <w:szCs w:val="22"/>
-        </w:rPr>
-        <w:t xml:space="preserve">.NET </w:t>
-      </w:r>
-      <w:r>
-        <w:rPr>
-          <w:rFonts w:asciiTheme="majorHAnsi" w:hAnsiTheme="majorHAnsi" w:cs="Arial"/>
-          <w:sz w:val="22"/>
-          <w:szCs w:val="22"/>
-        </w:rPr>
-        <w:t>ecosystem</w:t>
+          <w:sz w:val="22"/>
+          <w:szCs w:val="22"/>
+        </w:rPr>
+      </w:pPr>
+      <w:r>
+        <w:rPr>
+          <w:rFonts w:asciiTheme="majorHAnsi" w:hAnsiTheme="majorHAnsi" w:cs="Arial"/>
+          <w:sz w:val="22"/>
+          <w:szCs w:val="22"/>
+        </w:rPr>
+        <w:t>Upon further</w:t>
       </w:r>
       <w:r>
         <w:rPr>
@@ -764,89 +684,119 @@
           <w:sz w:val="22"/>
           <w:szCs w:val="22"/>
         </w:rPr>
-        <w:t xml:space="preserve">remains new to me, I am dedicated and highly motivated to learning the framework and my perseverance will help me overcome this challenge so that I can provide as much benefit as possible for your company. </w:t>
-      </w:r>
-      <w:r>
-        <w:rPr>
-          <w:rFonts w:asciiTheme="majorHAnsi" w:hAnsiTheme="majorHAnsi" w:cs="Arial"/>
-          <w:sz w:val="22"/>
-          <w:szCs w:val="22"/>
-        </w:rPr>
-        <w:t xml:space="preserve">I believe that my experience </w:t>
-      </w:r>
-      <w:r>
-        <w:rPr>
-          <w:rFonts w:asciiTheme="majorHAnsi" w:hAnsiTheme="majorHAnsi" w:cs="Arial"/>
-          <w:sz w:val="22"/>
-          <w:szCs w:val="22"/>
-        </w:rPr>
-        <w:t xml:space="preserve">in C#, </w:t>
-      </w:r>
-      <w:r>
-        <w:rPr>
-          <w:rFonts w:asciiTheme="majorHAnsi" w:hAnsiTheme="majorHAnsi" w:cs="Arial"/>
-          <w:sz w:val="22"/>
-          <w:szCs w:val="22"/>
-        </w:rPr>
-        <w:t xml:space="preserve">web technologies, cloud platforms </w:t>
-      </w:r>
-      <w:r>
-        <w:rPr>
-          <w:rFonts w:asciiTheme="majorHAnsi" w:hAnsiTheme="majorHAnsi" w:cs="Arial"/>
-          <w:sz w:val="22"/>
-          <w:szCs w:val="22"/>
-        </w:rPr>
-        <w:t xml:space="preserve">such as AWS, </w:t>
-      </w:r>
-      <w:r>
-        <w:rPr>
-          <w:rFonts w:asciiTheme="majorHAnsi" w:hAnsiTheme="majorHAnsi" w:cs="Arial"/>
-          <w:sz w:val="22"/>
-          <w:szCs w:val="22"/>
-        </w:rPr>
-        <w:t xml:space="preserve">Azure, </w:t>
-      </w:r>
-      <w:proofErr w:type="spellStart"/>
-      <w:r>
-        <w:rPr>
-          <w:rFonts w:asciiTheme="majorHAnsi" w:hAnsiTheme="majorHAnsi" w:cs="Arial"/>
-          <w:sz w:val="22"/>
-          <w:szCs w:val="22"/>
-        </w:rPr>
-        <w:t>etc</w:t>
-      </w:r>
-      <w:proofErr w:type="spellEnd"/>
-      <w:r>
-        <w:rPr>
-          <w:rFonts w:asciiTheme="majorHAnsi" w:hAnsiTheme="majorHAnsi" w:cs="Arial"/>
-          <w:sz w:val="22"/>
-          <w:szCs w:val="22"/>
-        </w:rPr>
-        <w:t xml:space="preserve">, CI/CD and databases </w:t>
-      </w:r>
-      <w:r>
-        <w:rPr>
-          <w:rFonts w:asciiTheme="majorHAnsi" w:hAnsiTheme="majorHAnsi" w:cs="Arial"/>
-          <w:sz w:val="22"/>
-          <w:szCs w:val="22"/>
-        </w:rPr>
-        <w:t xml:space="preserve">will </w:t>
-      </w:r>
-      <w:r>
-        <w:rPr>
-          <w:rFonts w:asciiTheme="majorHAnsi" w:hAnsiTheme="majorHAnsi" w:cs="Arial"/>
-          <w:sz w:val="22"/>
-          <w:szCs w:val="22"/>
-        </w:rPr>
-        <w:t xml:space="preserve">aid you in achieving your main goal: to </w:t>
-      </w:r>
-      <w:r>
-        <w:rPr>
-          <w:rFonts w:asciiTheme="majorHAnsi" w:hAnsiTheme="majorHAnsi" w:cs="Arial"/>
-          <w:sz w:val="22"/>
-          <w:szCs w:val="22"/>
-        </w:rPr>
-        <w:t>deliver innovation that makes life work better, thus making me the perfect candidate for this role.</w:t>
+        <w:t>examination of your job description</w:t>
+      </w:r>
+      <w:r>
+        <w:rPr>
+          <w:rFonts w:asciiTheme="majorHAnsi" w:hAnsiTheme="majorHAnsi" w:cs="Arial"/>
+          <w:sz w:val="22"/>
+          <w:szCs w:val="22"/>
+        </w:rPr>
+        <w:t>, I observed that your job description</w:t>
+      </w:r>
+      <w:r>
+        <w:rPr>
+          <w:rFonts w:asciiTheme="majorHAnsi" w:hAnsiTheme="majorHAnsi" w:cs="Arial"/>
+          <w:sz w:val="22"/>
+          <w:szCs w:val="22"/>
+        </w:rPr>
+        <w:t xml:space="preserve"> a strong emphasis on seeking</w:t>
+      </w:r>
+      <w:r>
+        <w:rPr>
+          <w:rFonts w:asciiTheme="majorHAnsi" w:hAnsiTheme="majorHAnsi" w:cs="Arial"/>
+          <w:sz w:val="22"/>
+          <w:szCs w:val="22"/>
+        </w:rPr>
+        <w:t xml:space="preserve"> candidates </w:t>
+      </w:r>
+      <w:r>
+        <w:rPr>
+          <w:rFonts w:asciiTheme="majorHAnsi" w:hAnsiTheme="majorHAnsi" w:cs="Arial"/>
+          <w:sz w:val="22"/>
+          <w:szCs w:val="22"/>
+        </w:rPr>
+        <w:t xml:space="preserve">who are </w:t>
+      </w:r>
+      <w:r>
+        <w:rPr>
+          <w:rFonts w:asciiTheme="majorHAnsi" w:hAnsiTheme="majorHAnsi" w:cs="Arial"/>
+          <w:sz w:val="22"/>
+          <w:szCs w:val="22"/>
+        </w:rPr>
+        <w:t xml:space="preserve">well-versed in C#/.NET, databases, processes, tools, and automation scripts—a requirement that aligns seamlessly with my extensive coding experience. I am adept at proficiently writing code not only in C# but also in various high-level programming languages like Java, C++, and Python. In a prior project where I collaborated with a team of five developers, I assumed a leadership role, employing Agile methodology and serving as a scrum master. I actively led the team through stand-up meetings, facilitating discussions on project requirements and impending deadlines. </w:t>
+      </w:r>
+      <w:r>
+        <w:rPr>
+          <w:rFonts w:asciiTheme="majorHAnsi" w:hAnsiTheme="majorHAnsi" w:cs="Arial"/>
+          <w:sz w:val="22"/>
+          <w:szCs w:val="22"/>
+        </w:rPr>
+        <w:t xml:space="preserve">The project </w:t>
+      </w:r>
+      <w:r>
+        <w:rPr>
+          <w:rFonts w:asciiTheme="majorHAnsi" w:hAnsiTheme="majorHAnsi" w:cs="Arial"/>
+          <w:sz w:val="22"/>
+          <w:szCs w:val="22"/>
+        </w:rPr>
+        <w:t>In terms of personal contributions to the project,</w:t>
+      </w:r>
+      <w:r>
+        <w:rPr>
+          <w:rFonts w:asciiTheme="majorHAnsi" w:hAnsiTheme="majorHAnsi" w:cs="Arial"/>
+          <w:sz w:val="22"/>
+          <w:szCs w:val="22"/>
+        </w:rPr>
+        <w:t xml:space="preserve"> I </w:t>
+      </w:r>
+      <w:r>
+        <w:rPr>
+          <w:rFonts w:asciiTheme="majorHAnsi" w:hAnsiTheme="majorHAnsi" w:cs="Arial"/>
+          <w:sz w:val="22"/>
+          <w:szCs w:val="22"/>
+        </w:rPr>
+        <w:t xml:space="preserve">incorporated a new method to store </w:t>
+      </w:r>
+      <w:r>
+        <w:rPr>
+          <w:rFonts w:asciiTheme="majorHAnsi" w:hAnsiTheme="majorHAnsi" w:cs="Arial"/>
+          <w:sz w:val="22"/>
+          <w:szCs w:val="22"/>
+        </w:rPr>
+        <w:t xml:space="preserve">large amounts of data </w:t>
+      </w:r>
+      <w:r>
+        <w:rPr>
+          <w:rFonts w:asciiTheme="majorHAnsi" w:hAnsiTheme="majorHAnsi" w:cs="Arial"/>
+          <w:sz w:val="22"/>
+          <w:szCs w:val="22"/>
+        </w:rPr>
+        <w:t xml:space="preserve">employed </w:t>
+      </w:r>
+      <w:r>
+        <w:rPr>
+          <w:rFonts w:asciiTheme="majorHAnsi" w:hAnsiTheme="majorHAnsi" w:cs="Arial"/>
+          <w:sz w:val="22"/>
+          <w:szCs w:val="22"/>
+        </w:rPr>
+        <w:t xml:space="preserve">Microsoft Azure’s Blob Storage </w:t>
+      </w:r>
+      <w:r>
+        <w:rPr>
+          <w:rFonts w:asciiTheme="majorHAnsi" w:hAnsiTheme="majorHAnsi" w:cs="Arial"/>
+          <w:sz w:val="22"/>
+          <w:szCs w:val="22"/>
+        </w:rPr>
+        <w:t xml:space="preserve">service </w:t>
+      </w:r>
+      <w:r>
+        <w:rPr>
+          <w:rFonts w:asciiTheme="majorHAnsi" w:hAnsiTheme="majorHAnsi" w:cs="Arial"/>
+          <w:sz w:val="22"/>
+          <w:szCs w:val="22"/>
+        </w:rPr>
+        <w:t>My demonstrated competencies include autonomy, multitasking, and effective communication.</w:t>
       </w:r>
       <w:r>
         <w:rPr>
@@ -855,6 +805,30 @@
           <w:szCs w:val="22"/>
         </w:rPr>
         <w:t xml:space="preserve"> </w:t>
+      </w:r>
+      <w:r>
+        <w:rPr>
+          <w:rFonts w:asciiTheme="majorHAnsi" w:hAnsiTheme="majorHAnsi" w:cs="Arial"/>
+          <w:sz w:val="22"/>
+          <w:szCs w:val="22"/>
+        </w:rPr>
+        <w:t xml:space="preserve">Throughout my previous internships, I showcased strong time-management skills and multitasking abilities by prioritizing tasks with earlier deadlines and dynamically adjusting priorities in response to urgent requests. Displaying self-reliance, I proactively </w:t>
+      </w:r>
+      <w:r>
+        <w:rPr>
+          <w:rFonts w:asciiTheme="majorHAnsi" w:hAnsiTheme="majorHAnsi" w:cs="Arial"/>
+          <w:sz w:val="22"/>
+          <w:szCs w:val="22"/>
+        </w:rPr>
+        <w:t xml:space="preserve">and voluntarily </w:t>
+      </w:r>
+      <w:r>
+        <w:rPr>
+          <w:rFonts w:asciiTheme="majorHAnsi" w:hAnsiTheme="majorHAnsi" w:cs="Arial"/>
+          <w:sz w:val="22"/>
+          <w:szCs w:val="22"/>
+        </w:rPr>
+        <w:t>addressed challenging and time-intensive tickets while maintaining open communication. This was particularly crucial in my role, involving collaboration with diverse teams such as D2P, Design, Marketing, IT, and others.</w:t>
       </w:r>
     </w:p>
     <w:p>
@@ -875,58 +849,100 @@
     </w:p>
     <w:p>
       <w:pPr>
+        <w:widowControl w:val="0"/>
+        <w:autoSpaceDE w:val="0"/>
+        <w:autoSpaceDN w:val="0"/>
+        <w:adjustRightInd w:val="0"/>
         <w:spacing w:line="276" w:lineRule="auto"/>
-        <w:jc w:val="both"/>
-        <w:rPr>
-          <w:rStyle w:val="Hyperlink"/>
-          <w:rFonts w:asciiTheme="majorHAnsi" w:hAnsiTheme="majorHAnsi" w:cstheme="majorHAnsi"/>
-          <w:sz w:val="22"/>
-          <w:szCs w:val="22"/>
-        </w:rPr>
-      </w:pPr>
-      <w:r>
-        <w:rPr>
-          <w:rFonts w:asciiTheme="majorHAnsi" w:hAnsiTheme="majorHAnsi" w:cstheme="majorHAnsi"/>
-          <w:sz w:val="22"/>
-          <w:szCs w:val="22"/>
-        </w:rPr>
-        <w:t xml:space="preserve">As such, I would very much like to discuss opportunities with </w:t>
-      </w:r>
-      <w:r>
-        <w:rPr>
-          <w:rFonts w:asciiTheme="majorHAnsi" w:hAnsiTheme="majorHAnsi" w:cstheme="majorHAnsi"/>
-          <w:sz w:val="22"/>
-          <w:szCs w:val="22"/>
-        </w:rPr>
-        <w:t>Genetec</w:t>
-      </w:r>
-      <w:r>
-        <w:rPr>
-          <w:rFonts w:asciiTheme="majorHAnsi" w:hAnsiTheme="majorHAnsi" w:cstheme="majorHAnsi"/>
-          <w:sz w:val="22"/>
-          <w:szCs w:val="22"/>
-        </w:rPr>
-        <w:t xml:space="preserve"> and I look forward to setting up an interview to further </w:t>
-      </w:r>
-      <w:r>
-        <w:rPr>
-          <w:rFonts w:asciiTheme="majorHAnsi" w:hAnsiTheme="majorHAnsi" w:cstheme="majorHAnsi"/>
-          <w:sz w:val="22"/>
-          <w:szCs w:val="22"/>
-        </w:rPr>
-        <w:t>discuss</w:t>
-      </w:r>
-      <w:r>
-        <w:rPr>
-          <w:rFonts w:asciiTheme="majorHAnsi" w:hAnsiTheme="majorHAnsi" w:cstheme="majorHAnsi"/>
-          <w:sz w:val="22"/>
-          <w:szCs w:val="22"/>
-        </w:rPr>
-        <w:t xml:space="preserve"> how I can provide my technical skills for your team. Please do not hesitate to contact me by reaching out and contacting my phone number at </w:t>
-      </w:r>
-      <w:r>
-        <w:rPr>
-          <w:rFonts w:asciiTheme="majorHAnsi" w:hAnsiTheme="majorHAnsi" w:cstheme="majorHAnsi"/>
+        <w:rPr>
+          <w:rFonts w:asciiTheme="majorHAnsi" w:hAnsiTheme="majorHAnsi" w:cs="Arial"/>
+          <w:sz w:val="22"/>
+          <w:szCs w:val="22"/>
+        </w:rPr>
+      </w:pPr>
+      <w:r>
+        <w:rPr>
+          <w:rFonts w:asciiTheme="majorHAnsi" w:hAnsiTheme="majorHAnsi" w:cs="Arial"/>
+          <w:sz w:val="22"/>
+          <w:szCs w:val="22"/>
+        </w:rPr>
+        <w:t xml:space="preserve">As such, </w:t>
+      </w:r>
+      <w:r>
+        <w:rPr>
+          <w:rFonts w:asciiTheme="majorHAnsi" w:hAnsiTheme="majorHAnsi" w:cs="Arial"/>
+          <w:sz w:val="22"/>
+          <w:szCs w:val="22"/>
+        </w:rPr>
+        <w:t>I am excited about the prospect of</w:t>
+      </w:r>
+      <w:r>
+        <w:rPr>
+          <w:rFonts w:asciiTheme="majorHAnsi" w:hAnsiTheme="majorHAnsi" w:cs="Arial"/>
+          <w:sz w:val="22"/>
+          <w:szCs w:val="22"/>
+        </w:rPr>
+        <w:t xml:space="preserve"> </w:t>
+      </w:r>
+      <w:r>
+        <w:rPr>
+          <w:rFonts w:asciiTheme="majorHAnsi" w:hAnsiTheme="majorHAnsi" w:cs="Arial"/>
+          <w:sz w:val="22"/>
+          <w:szCs w:val="22"/>
+        </w:rPr>
+        <w:t xml:space="preserve">contributing to </w:t>
+      </w:r>
+      <w:r>
+        <w:rPr>
+          <w:rFonts w:asciiTheme="majorHAnsi" w:hAnsiTheme="majorHAnsi" w:cs="Arial"/>
+          <w:sz w:val="22"/>
+          <w:szCs w:val="22"/>
+        </w:rPr>
+        <w:t>Genetec’s</w:t>
+      </w:r>
+      <w:r>
+        <w:rPr>
+          <w:rFonts w:asciiTheme="majorHAnsi" w:hAnsiTheme="majorHAnsi" w:cs="Arial"/>
+          <w:sz w:val="22"/>
+          <w:szCs w:val="22"/>
+        </w:rPr>
+        <w:t xml:space="preserve"> innovative</w:t>
+      </w:r>
+      <w:r>
+        <w:rPr>
+          <w:rFonts w:asciiTheme="majorHAnsi" w:hAnsiTheme="majorHAnsi" w:cs="Arial"/>
+          <w:sz w:val="22"/>
+          <w:szCs w:val="22"/>
+        </w:rPr>
+        <w:t xml:space="preserve"> projects</w:t>
+      </w:r>
+      <w:r>
+        <w:rPr>
+          <w:rFonts w:asciiTheme="majorHAnsi" w:hAnsiTheme="majorHAnsi" w:cs="Arial"/>
+          <w:sz w:val="22"/>
+          <w:szCs w:val="22"/>
+        </w:rPr>
+        <w:t xml:space="preserve"> and</w:t>
+      </w:r>
+      <w:r>
+        <w:rPr>
+          <w:rFonts w:asciiTheme="majorHAnsi" w:hAnsiTheme="majorHAnsi" w:cs="Arial"/>
+          <w:sz w:val="22"/>
+          <w:szCs w:val="22"/>
+        </w:rPr>
+        <w:t xml:space="preserve"> collaborating with the team</w:t>
+      </w:r>
+      <w:r>
+        <w:rPr>
+          <w:rFonts w:asciiTheme="majorHAnsi" w:hAnsiTheme="majorHAnsi" w:cs="Arial"/>
+          <w:sz w:val="22"/>
+          <w:szCs w:val="22"/>
+        </w:rPr>
+        <w:t xml:space="preserve">. I am available for an interview at your earliest convenience and can be reached at </w:t>
+      </w:r>
+      <w:r>
+        <w:rPr>
+          <w:rFonts w:asciiTheme="majorHAnsi" w:hAnsiTheme="majorHAnsi" w:cs="Arial"/>
           <w:b/>
           <w:bCs/>
           <w:sz w:val="22"/>
@@ -936,17 +952,17 @@
       </w:r>
       <w:r>
         <w:rPr>
-          <w:rFonts w:asciiTheme="majorHAnsi" w:hAnsiTheme="majorHAnsi" w:cstheme="majorHAnsi"/>
-          <w:sz w:val="22"/>
-          <w:szCs w:val="22"/>
-        </w:rPr>
-        <w:t xml:space="preserve"> or by sending me an email at </w:t>
+          <w:rFonts w:asciiTheme="majorHAnsi" w:hAnsiTheme="majorHAnsi" w:cs="Arial"/>
+          <w:sz w:val="22"/>
+          <w:szCs w:val="22"/>
+        </w:rPr>
+        <w:t xml:space="preserve"> or via </w:t>
       </w:r>
       <w:hyperlink r:id="rId9" w:history="1">
         <w:r>
           <w:rPr>
             <w:rStyle w:val="Hyperlink"/>
-            <w:rFonts w:asciiTheme="majorHAnsi" w:hAnsiTheme="majorHAnsi" w:cstheme="majorHAnsi"/>
+            <w:rFonts w:asciiTheme="majorHAnsi" w:hAnsiTheme="majorHAnsi" w:cs="Arial"/>
             <w:sz w:val="22"/>
             <w:szCs w:val="22"/>
           </w:rPr>
@@ -955,12 +971,11 @@
       </w:hyperlink>
       <w:r>
         <w:rPr>
-          <w:rStyle w:val="Hyperlink"/>
-          <w:rFonts w:asciiTheme="majorHAnsi" w:hAnsiTheme="majorHAnsi" w:cstheme="majorHAnsi"/>
-          <w:sz w:val="22"/>
-          <w:szCs w:val="22"/>
-        </w:rPr>
-        <w:t>.</w:t>
+          <w:rFonts w:asciiTheme="majorHAnsi" w:hAnsiTheme="majorHAnsi" w:cs="Arial"/>
+          <w:sz w:val="22"/>
+          <w:szCs w:val="22"/>
+        </w:rPr>
+        <w:t xml:space="preserve"> by email.</w:t>
       </w:r>
     </w:p>
     <w:p>
@@ -985,25 +1000,19 @@
         <w:adjustRightInd w:val="0"/>
         <w:rPr>
           <w:rFonts w:asciiTheme="majorHAnsi" w:hAnsiTheme="majorHAnsi" w:cs="Arial"/>
-          <w:b/>
-          <w:sz w:val="22"/>
-          <w:szCs w:val="22"/>
-        </w:rPr>
-      </w:pPr>
-    </w:p>
-    <w:p>
-      <w:pPr>
-        <w:widowControl w:val="0"/>
-        <w:autoSpaceDE w:val="0"/>
-        <w:autoSpaceDN w:val="0"/>
-        <w:adjustRightInd w:val="0"/>
+          <w:sz w:val="22"/>
+          <w:szCs w:val="22"/>
+        </w:rPr>
+      </w:pPr>
+      <w:r>
         <w:rPr>
           <w:rFonts w:asciiTheme="majorHAnsi" w:hAnsiTheme="majorHAnsi" w:cs="Arial"/>
           <w:bCs/>
           <w:sz w:val="22"/>
           <w:szCs w:val="22"/>
         </w:rPr>
-      </w:pPr>
+        <w:t xml:space="preserve">Thank you for considering my application. I look forward to the possibility of </w:t>
+      </w:r>
       <w:r>
         <w:rPr>
           <w:rFonts w:asciiTheme="majorHAnsi" w:hAnsiTheme="majorHAnsi" w:cs="Arial"/>
@@ -1011,7 +1020,7 @@
           <w:sz w:val="22"/>
           <w:szCs w:val="22"/>
         </w:rPr>
-        <w:t>Thank you for taking the time to review my resume. I look forward to meeting you.</w:t>
+        <w:t>contributing to your team.</w:t>
       </w:r>
     </w:p>
     <w:p>
@@ -1095,7 +1104,7 @@
 </file>
 
 <file path=word/endnotes.xml><?xml version="1.0" encoding="utf-8"?>
-<w:endnotes xmlns:wpc="http://schemas.microsoft.com/office/word/2010/wordprocessingCanvas" xmlns:cx="http://schemas.microsoft.com/office/drawing/2014/chartex" xmlns:cx1="http://schemas.microsoft.com/office/drawing/2015/9/8/chartex" xmlns:cx2="http://schemas.microsoft.com/office/drawing/2015/10/21/chartex" xmlns:cx3="http://schemas.microsoft.com/office/drawing/2016/5/9/chartex" xmlns:cx4="http://schemas.microsoft.com/office/drawing/2016/5/10/chartex" xmlns:cx5="http://schemas.microsoft.com/office/drawing/2016/5/11/chartex" xmlns:cx6="http://schemas.microsoft.com/office/drawing/2016/5/12/chartex" xmlns:cx7="http://schemas.microsoft.com/office/drawing/2016/5/13/chartex" xmlns:cx8="http://schemas.microsoft.com/office/drawing/2016/5/14/chartex" xmlns:mc="http://schemas.openxmlformats.org/markup-compatibility/2006" xmlns:aink="http://schemas.microsoft.com/office/drawing/2016/ink" xmlns:am3d="http://schemas.microsoft.com/office/drawing/2017/model3d" xmlns:o="urn:schemas-microsoft-com:office:office" xmlns:oel="http://schemas.microsoft.com/office/2019/extlst" xmlns:r="http://schemas.openxmlformats.org/officeDocument/2006/relationships" xmlns:m="http://schemas.openxmlformats.org/officeDocument/2006/math" xmlns:v="urn:schemas-microsoft-com:vml" xmlns:wp14="http://schemas.microsoft.com/office/word/2010/wordprocessingDrawing" xmlns:wp="http://schemas.openxmlformats.org/drawingml/2006/wordprocessingDrawing" xmlns:w10="urn:schemas-microsoft-com:office:word" xmlns:w="http://schemas.openxmlformats.org/wordprocessingml/2006/main" xmlns:w14="http://schemas.microsoft.com/office/word/2010/wordml" xmlns:w15="http://schemas.microsoft.com/office/word/2012/wordml" xmlns:w16cex="http://schemas.microsoft.com/office/word/2018/wordml/cex" xmlns:w16cid="http://schemas.microsoft.com/office/word/2016/wordml/cid" xmlns:w16="http://schemas.microsoft.com/office/word/2018/wordml" xmlns:w16du="http://schemas.microsoft.com/office/word/2023/wordml/word16du" xmlns:w16sdtdh="http://schemas.microsoft.com/office/word/2020/wordml/sdtdatahash" xmlns:w16se="http://schemas.microsoft.com/office/word/2015/wordml/symex" xmlns:wpg="http://schemas.microsoft.com/office/word/2010/wordprocessingGroup" xmlns:wpi="http://schemas.microsoft.com/office/word/2010/wordprocessingInk" xmlns:wne="http://schemas.microsoft.com/office/word/2006/wordml" xmlns:wps="http://schemas.microsoft.com/office/word/2010/wordprocessingShape" mc:Ignorable="w14 w15 w16se w16cid w16 w16cex w16sdtdh wp14">
+<w:endnotes xmlns:wpc="http://schemas.microsoft.com/office/word/2010/wordprocessingCanvas" xmlns:cx="http://schemas.microsoft.com/office/drawing/2014/chartex" xmlns:cx1="http://schemas.microsoft.com/office/drawing/2015/9/8/chartex" xmlns:cx2="http://schemas.microsoft.com/office/drawing/2015/10/21/chartex" xmlns:cx3="http://schemas.microsoft.com/office/drawing/2016/5/9/chartex" xmlns:cx4="http://schemas.microsoft.com/office/drawing/2016/5/10/chartex" xmlns:cx5="http://schemas.microsoft.com/office/drawing/2016/5/11/chartex" xmlns:cx6="http://schemas.microsoft.com/office/drawing/2016/5/12/chartex" xmlns:cx7="http://schemas.microsoft.com/office/drawing/2016/5/13/chartex" xmlns:cx8="http://schemas.microsoft.com/office/drawing/2016/5/14/chartex" xmlns:mc="http://schemas.openxmlformats.org/markup-compatibility/2006" xmlns:aink="http://schemas.microsoft.com/office/drawing/2016/ink" xmlns:am3d="http://schemas.microsoft.com/office/drawing/2017/model3d" xmlns:o="urn:schemas-microsoft-com:office:office" xmlns:oel="http://schemas.microsoft.com/office/2019/extlst" xmlns:r="http://schemas.openxmlformats.org/officeDocument/2006/relationships" xmlns:m="http://schemas.openxmlformats.org/officeDocument/2006/math" xmlns:v="urn:schemas-microsoft-com:vml" xmlns:wp14="http://schemas.microsoft.com/office/word/2010/wordprocessingDrawing" xmlns:wp="http://schemas.openxmlformats.org/drawingml/2006/wordprocessingDrawing" xmlns:w10="urn:schemas-microsoft-com:office:word" xmlns:w="http://schemas.openxmlformats.org/wordprocessingml/2006/main" xmlns:w14="http://schemas.microsoft.com/office/word/2010/wordml" xmlns:w15="http://schemas.microsoft.com/office/word/2012/wordml" xmlns:w16cex="http://schemas.microsoft.com/office/word/2018/wordml/cex" xmlns:w16cid="http://schemas.microsoft.com/office/word/2016/wordml/cid" xmlns:w16="http://schemas.microsoft.com/office/word/2018/wordml" xmlns:w16sdtdh="http://schemas.microsoft.com/office/word/2020/wordml/sdtdatahash" xmlns:w16se="http://schemas.microsoft.com/office/word/2015/wordml/symex" xmlns:wpg="http://schemas.microsoft.com/office/word/2010/wordprocessingGroup" xmlns:wpi="http://schemas.microsoft.com/office/word/2010/wordprocessingInk" xmlns:wne="http://schemas.microsoft.com/office/word/2006/wordml" xmlns:wps="http://schemas.microsoft.com/office/word/2010/wordprocessingShape" mc:Ignorable="w14 w15 w16se w16cid w16 w16cex w16sdtdh wp14">
   <w:endnote w:type="separator" w:id="-1">
     <w:p>
       <w:r>
@@ -1114,7 +1123,7 @@
 </file>
 
 <file path=word/footer1.xml><?xml version="1.0" encoding="utf-8"?>
-<w:ftr xmlns:wpc="http://schemas.microsoft.com/office/word/2010/wordprocessingCanvas" xmlns:cx="http://schemas.microsoft.com/office/drawing/2014/chartex" xmlns:cx1="http://schemas.microsoft.com/office/drawing/2015/9/8/chartex" xmlns:cx2="http://schemas.microsoft.com/office/drawing/2015/10/21/chartex" xmlns:cx3="http://schemas.microsoft.com/office/drawing/2016/5/9/chartex" xmlns:cx4="http://schemas.microsoft.com/office/drawing/2016/5/10/chartex" xmlns:cx5="http://schemas.microsoft.com/office/drawing/2016/5/11/chartex" xmlns:cx6="http://schemas.microsoft.com/office/drawing/2016/5/12/chartex" xmlns:cx7="http://schemas.microsoft.com/office/drawing/2016/5/13/chartex" xmlns:cx8="http://schemas.microsoft.com/office/drawing/2016/5/14/chartex" xmlns:mc="http://schemas.openxmlformats.org/markup-compatibility/2006" xmlns:aink="http://schemas.microsoft.com/office/drawing/2016/ink" xmlns:am3d="http://schemas.microsoft.com/office/drawing/2017/model3d" xmlns:o="urn:schemas-microsoft-com:office:office" xmlns:oel="http://schemas.microsoft.com/office/2019/extlst" xmlns:r="http://schemas.openxmlformats.org/officeDocument/2006/relationships" xmlns:m="http://schemas.openxmlformats.org/officeDocument/2006/math" xmlns:v="urn:schemas-microsoft-com:vml" xmlns:wp14="http://schemas.microsoft.com/office/word/2010/wordprocessingDrawing" xmlns:wp="http://schemas.openxmlformats.org/drawingml/2006/wordprocessingDrawing" xmlns:w10="urn:schemas-microsoft-com:office:word" xmlns:w="http://schemas.openxmlformats.org/wordprocessingml/2006/main" xmlns:w14="http://schemas.microsoft.com/office/word/2010/wordml" xmlns:w15="http://schemas.microsoft.com/office/word/2012/wordml" xmlns:w16cex="http://schemas.microsoft.com/office/word/2018/wordml/cex" xmlns:w16cid="http://schemas.microsoft.com/office/word/2016/wordml/cid" xmlns:w16="http://schemas.microsoft.com/office/word/2018/wordml" xmlns:w16du="http://schemas.microsoft.com/office/word/2023/wordml/word16du" xmlns:w16sdtdh="http://schemas.microsoft.com/office/word/2020/wordml/sdtdatahash" xmlns:w16se="http://schemas.microsoft.com/office/word/2015/wordml/symex" xmlns:wpg="http://schemas.microsoft.com/office/word/2010/wordprocessingGroup" xmlns:wpi="http://schemas.microsoft.com/office/word/2010/wordprocessingInk" xmlns:wne="http://schemas.microsoft.com/office/word/2006/wordml" xmlns:wps="http://schemas.microsoft.com/office/word/2010/wordprocessingShape" mc:Ignorable="w14 w15 w16se w16cid w16 w16cex w16sdtdh wp14">
+<w:ftr xmlns:wpc="http://schemas.microsoft.com/office/word/2010/wordprocessingCanvas" xmlns:cx="http://schemas.microsoft.com/office/drawing/2014/chartex" xmlns:cx1="http://schemas.microsoft.com/office/drawing/2015/9/8/chartex" xmlns:cx2="http://schemas.microsoft.com/office/drawing/2015/10/21/chartex" xmlns:cx3="http://schemas.microsoft.com/office/drawing/2016/5/9/chartex" xmlns:cx4="http://schemas.microsoft.com/office/drawing/2016/5/10/chartex" xmlns:cx5="http://schemas.microsoft.com/office/drawing/2016/5/11/chartex" xmlns:cx6="http://schemas.microsoft.com/office/drawing/2016/5/12/chartex" xmlns:cx7="http://schemas.microsoft.com/office/drawing/2016/5/13/chartex" xmlns:cx8="http://schemas.microsoft.com/office/drawing/2016/5/14/chartex" xmlns:mc="http://schemas.openxmlformats.org/markup-compatibility/2006" xmlns:aink="http://schemas.microsoft.com/office/drawing/2016/ink" xmlns:am3d="http://schemas.microsoft.com/office/drawing/2017/model3d" xmlns:o="urn:schemas-microsoft-com:office:office" xmlns:oel="http://schemas.microsoft.com/office/2019/extlst" xmlns:r="http://schemas.openxmlformats.org/officeDocument/2006/relationships" xmlns:m="http://schemas.openxmlformats.org/officeDocument/2006/math" xmlns:v="urn:schemas-microsoft-com:vml" xmlns:wp14="http://schemas.microsoft.com/office/word/2010/wordprocessingDrawing" xmlns:wp="http://schemas.openxmlformats.org/drawingml/2006/wordprocessingDrawing" xmlns:w10="urn:schemas-microsoft-com:office:word" xmlns:w="http://schemas.openxmlformats.org/wordprocessingml/2006/main" xmlns:w14="http://schemas.microsoft.com/office/word/2010/wordml" xmlns:w15="http://schemas.microsoft.com/office/word/2012/wordml" xmlns:w16cex="http://schemas.microsoft.com/office/word/2018/wordml/cex" xmlns:w16cid="http://schemas.microsoft.com/office/word/2016/wordml/cid" xmlns:w16="http://schemas.microsoft.com/office/word/2018/wordml" xmlns:w16sdtdh="http://schemas.microsoft.com/office/word/2020/wordml/sdtdatahash" xmlns:w16se="http://schemas.microsoft.com/office/word/2015/wordml/symex" xmlns:wpg="http://schemas.microsoft.com/office/word/2010/wordprocessingGroup" xmlns:wpi="http://schemas.microsoft.com/office/word/2010/wordprocessingInk" xmlns:wne="http://schemas.microsoft.com/office/word/2006/wordml" xmlns:wps="http://schemas.microsoft.com/office/word/2010/wordprocessingShape" mc:Ignorable="w14 w15 w16se w16cid w16 w16cex w16sdtdh wp14">
   <w:p>
     <w:pPr>
       <w:pStyle w:val="Footer"/>
@@ -1130,7 +1139,7 @@
 </file>
 
 <file path=word/footnotes.xml><?xml version="1.0" encoding="utf-8"?>
-<w:footnotes xmlns:wpc="http://schemas.microsoft.com/office/word/2010/wordprocessingCanvas" xmlns:cx="http://schemas.microsoft.com/office/drawing/2014/chartex" xmlns:cx1="http://schemas.microsoft.com/office/drawing/2015/9/8/chartex" xmlns:cx2="http://schemas.microsoft.com/office/drawing/2015/10/21/chartex" xmlns:cx3="http://schemas.microsoft.com/office/drawing/2016/5/9/chartex" xmlns:cx4="http://schemas.microsoft.com/office/drawing/2016/5/10/chartex" xmlns:cx5="http://schemas.microsoft.com/office/drawing/2016/5/11/chartex" xmlns:cx6="http://schemas.microsoft.com/office/drawing/2016/5/12/chartex" xmlns:cx7="http://schemas.microsoft.com/office/drawing/2016/5/13/chartex" xmlns:cx8="http://schemas.microsoft.com/office/drawing/2016/5/14/chartex" xmlns:mc="http://schemas.openxmlformats.org/markup-compatibility/2006" xmlns:aink="http://schemas.microsoft.com/office/drawing/2016/ink" xmlns:am3d="http://schemas.microsoft.com/office/drawing/2017/model3d" xmlns:o="urn:schemas-microsoft-com:office:office" xmlns:oel="http://schemas.microsoft.com/office/2019/extlst" xmlns:r="http://schemas.openxmlformats.org/officeDocument/2006/relationships" xmlns:m="http://schemas.openxmlformats.org/officeDocument/2006/math" xmlns:v="urn:schemas-microsoft-com:vml" xmlns:wp14="http://schemas.microsoft.com/office/word/2010/wordprocessingDrawing" xmlns:wp="http://schemas.openxmlformats.org/drawingml/2006/wordprocessingDrawing" xmlns:w10="urn:schemas-microsoft-com:office:word" xmlns:w="http://schemas.openxmlformats.org/wordprocessingml/2006/main" xmlns:w14="http://schemas.microsoft.com/office/word/2010/wordml" xmlns:w15="http://schemas.microsoft.com/office/word/2012/wordml" xmlns:w16cex="http://schemas.microsoft.com/office/word/2018/wordml/cex" xmlns:w16cid="http://schemas.microsoft.com/office/word/2016/wordml/cid" xmlns:w16="http://schemas.microsoft.com/office/word/2018/wordml" xmlns:w16du="http://schemas.microsoft.com/office/word/2023/wordml/word16du" xmlns:w16sdtdh="http://schemas.microsoft.com/office/word/2020/wordml/sdtdatahash" xmlns:w16se="http://schemas.microsoft.com/office/word/2015/wordml/symex" xmlns:wpg="http://schemas.microsoft.com/office/word/2010/wordprocessingGroup" xmlns:wpi="http://schemas.microsoft.com/office/word/2010/wordprocessingInk" xmlns:wne="http://schemas.microsoft.com/office/word/2006/wordml" xmlns:wps="http://schemas.microsoft.com/office/word/2010/wordprocessingShape" mc:Ignorable="w14 w15 w16se w16cid w16 w16cex w16sdtdh wp14">
+<w:footnotes xmlns:wpc="http://schemas.microsoft.com/office/word/2010/wordprocessingCanvas" xmlns:cx="http://schemas.microsoft.com/office/drawing/2014/chartex" xmlns:cx1="http://schemas.microsoft.com/office/drawing/2015/9/8/chartex" xmlns:cx2="http://schemas.microsoft.com/office/drawing/2015/10/21/chartex" xmlns:cx3="http://schemas.microsoft.com/office/drawing/2016/5/9/chartex" xmlns:cx4="http://schemas.microsoft.com/office/drawing/2016/5/10/chartex" xmlns:cx5="http://schemas.microsoft.com/office/drawing/2016/5/11/chartex" xmlns:cx6="http://schemas.microsoft.com/office/drawing/2016/5/12/chartex" xmlns:cx7="http://schemas.microsoft.com/office/drawing/2016/5/13/chartex" xmlns:cx8="http://schemas.microsoft.com/office/drawing/2016/5/14/chartex" xmlns:mc="http://schemas.openxmlformats.org/markup-compatibility/2006" xmlns:aink="http://schemas.microsoft.com/office/drawing/2016/ink" xmlns:am3d="http://schemas.microsoft.com/office/drawing/2017/model3d" xmlns:o="urn:schemas-microsoft-com:office:office" xmlns:oel="http://schemas.microsoft.com/office/2019/extlst" xmlns:r="http://schemas.openxmlformats.org/officeDocument/2006/relationships" xmlns:m="http://schemas.openxmlformats.org/officeDocument/2006/math" xmlns:v="urn:schemas-microsoft-com:vml" xmlns:wp14="http://schemas.microsoft.com/office/word/2010/wordprocessingDrawing" xmlns:wp="http://schemas.openxmlformats.org/drawingml/2006/wordprocessingDrawing" xmlns:w10="urn:schemas-microsoft-com:office:word" xmlns:w="http://schemas.openxmlformats.org/wordprocessingml/2006/main" xmlns:w14="http://schemas.microsoft.com/office/word/2010/wordml" xmlns:w15="http://schemas.microsoft.com/office/word/2012/wordml" xmlns:w16cex="http://schemas.microsoft.com/office/word/2018/wordml/cex" xmlns:w16cid="http://schemas.microsoft.com/office/word/2016/wordml/cid" xmlns:w16="http://schemas.microsoft.com/office/word/2018/wordml" xmlns:w16sdtdh="http://schemas.microsoft.com/office/word/2020/wordml/sdtdatahash" xmlns:w16se="http://schemas.microsoft.com/office/word/2015/wordml/symex" xmlns:wpg="http://schemas.microsoft.com/office/word/2010/wordprocessingGroup" xmlns:wpi="http://schemas.microsoft.com/office/word/2010/wordprocessingInk" xmlns:wne="http://schemas.microsoft.com/office/word/2006/wordml" xmlns:wps="http://schemas.microsoft.com/office/word/2010/wordprocessingShape" mc:Ignorable="w14 w15 w16se w16cid w16 w16cex w16sdtdh wp14">
   <w:footnote w:type="separator" w:id="-1">
     <w:p>
       <w:r>
@@ -1149,7 +1158,7 @@
 </file>
 
 <file path=word/numbering.xml><?xml version="1.0" encoding="utf-8"?>
-<w:numbering xmlns:wpc="http://schemas.microsoft.com/office/word/2010/wordprocessingCanvas" xmlns:cx="http://schemas.microsoft.com/office/drawing/2014/chartex" xmlns:cx1="http://schemas.microsoft.com/office/drawing/2015/9/8/chartex" xmlns:cx2="http://schemas.microsoft.com/office/drawing/2015/10/21/chartex" xmlns:cx3="http://schemas.microsoft.com/office/drawing/2016/5/9/chartex" xmlns:cx4="http://schemas.microsoft.com/office/drawing/2016/5/10/chartex" xmlns:cx5="http://schemas.microsoft.com/office/drawing/2016/5/11/chartex" xmlns:cx6="http://schemas.microsoft.com/office/drawing/2016/5/12/chartex" xmlns:cx7="http://schemas.microsoft.com/office/drawing/2016/5/13/chartex" xmlns:cx8="http://schemas.microsoft.com/office/drawing/2016/5/14/chartex" xmlns:mc="http://schemas.openxmlformats.org/markup-compatibility/2006" xmlns:aink="http://schemas.microsoft.com/office/drawing/2016/ink" xmlns:am3d="http://schemas.microsoft.com/office/drawing/2017/model3d" xmlns:o="urn:schemas-microsoft-com:office:office" xmlns:oel="http://schemas.microsoft.com/office/2019/extlst" xmlns:r="http://schemas.openxmlformats.org/officeDocument/2006/relationships" xmlns:m="http://schemas.openxmlformats.org/officeDocument/2006/math" xmlns:v="urn:schemas-microsoft-com:vml" xmlns:wp14="http://schemas.microsoft.com/office/word/2010/wordprocessingDrawing" xmlns:wp="http://schemas.openxmlformats.org/drawingml/2006/wordprocessingDrawing" xmlns:w10="urn:schemas-microsoft-com:office:word" xmlns:w="http://schemas.openxmlformats.org/wordprocessingml/2006/main" xmlns:w14="http://schemas.microsoft.com/office/word/2010/wordml" xmlns:w15="http://schemas.microsoft.com/office/word/2012/wordml" xmlns:w16cex="http://schemas.microsoft.com/office/word/2018/wordml/cex" xmlns:w16cid="http://schemas.microsoft.com/office/word/2016/wordml/cid" xmlns:w16="http://schemas.microsoft.com/office/word/2018/wordml" xmlns:w16du="http://schemas.microsoft.com/office/word/2023/wordml/word16du" xmlns:w16sdtdh="http://schemas.microsoft.com/office/word/2020/wordml/sdtdatahash" xmlns:w16se="http://schemas.microsoft.com/office/word/2015/wordml/symex" xmlns:wpg="http://schemas.microsoft.com/office/word/2010/wordprocessingGroup" xmlns:wpi="http://schemas.microsoft.com/office/word/2010/wordprocessingInk" xmlns:wne="http://schemas.microsoft.com/office/word/2006/wordml" xmlns:wps="http://schemas.microsoft.com/office/word/2010/wordprocessingShape" mc:Ignorable="w14 w15 w16se w16cid w16 w16cex w16sdtdh wp14">
+<w:numbering xmlns:wpc="http://schemas.microsoft.com/office/word/2010/wordprocessingCanvas" xmlns:cx="http://schemas.microsoft.com/office/drawing/2014/chartex" xmlns:cx1="http://schemas.microsoft.com/office/drawing/2015/9/8/chartex" xmlns:cx2="http://schemas.microsoft.com/office/drawing/2015/10/21/chartex" xmlns:cx3="http://schemas.microsoft.com/office/drawing/2016/5/9/chartex" xmlns:cx4="http://schemas.microsoft.com/office/drawing/2016/5/10/chartex" xmlns:cx5="http://schemas.microsoft.com/office/drawing/2016/5/11/chartex" xmlns:cx6="http://schemas.microsoft.com/office/drawing/2016/5/12/chartex" xmlns:cx7="http://schemas.microsoft.com/office/drawing/2016/5/13/chartex" xmlns:cx8="http://schemas.microsoft.com/office/drawing/2016/5/14/chartex" xmlns:mc="http://schemas.openxmlformats.org/markup-compatibility/2006" xmlns:aink="http://schemas.microsoft.com/office/drawing/2016/ink" xmlns:am3d="http://schemas.microsoft.com/office/drawing/2017/model3d" xmlns:o="urn:schemas-microsoft-com:office:office" xmlns:oel="http://schemas.microsoft.com/office/2019/extlst" xmlns:r="http://schemas.openxmlformats.org/officeDocument/2006/relationships" xmlns:m="http://schemas.openxmlformats.org/officeDocument/2006/math" xmlns:v="urn:schemas-microsoft-com:vml" xmlns:wp14="http://schemas.microsoft.com/office/word/2010/wordprocessingDrawing" xmlns:wp="http://schemas.openxmlformats.org/drawingml/2006/wordprocessingDrawing" xmlns:w10="urn:schemas-microsoft-com:office:word" xmlns:w="http://schemas.openxmlformats.org/wordprocessingml/2006/main" xmlns:w14="http://schemas.microsoft.com/office/word/2010/wordml" xmlns:w15="http://schemas.microsoft.com/office/word/2012/wordml" xmlns:w16cex="http://schemas.microsoft.com/office/word/2018/wordml/cex" xmlns:w16cid="http://schemas.microsoft.com/office/word/2016/wordml/cid" xmlns:w16="http://schemas.microsoft.com/office/word/2018/wordml" xmlns:w16sdtdh="http://schemas.microsoft.com/office/word/2020/wordml/sdtdatahash" xmlns:w16se="http://schemas.microsoft.com/office/word/2015/wordml/symex" xmlns:wpg="http://schemas.microsoft.com/office/word/2010/wordprocessingGroup" xmlns:wpi="http://schemas.microsoft.com/office/word/2010/wordprocessingInk" xmlns:wne="http://schemas.microsoft.com/office/word/2006/wordml" xmlns:wps="http://schemas.microsoft.com/office/word/2010/wordprocessingShape" mc:Ignorable="w14 w15 w16se w16cid w16 w16cex w16sdtdh wp14">
   <w:abstractNum w:abstractNumId="0" w15:restartNumberingAfterBreak="0">
     <w:nsid w:val="298644FB"/>
     <w:multiLevelType w:val="hybridMultilevel"/>

</xml_diff>